<commit_message>
Add new lecture from school
</commit_message>
<xml_diff>
--- a/Oblig/Oblig3/Oblig3_NhutPham.docx
+++ b/Oblig/Oblig3/Oblig3_NhutPham.docx
@@ -5,18 +5,10 @@
     <w:p>
       <w:pPr>
         <w:pStyle w:val="Heading1"/>
-        <w:rPr>
-          <w:lang w:val="en-GB"/>
-        </w:rPr>
-      </w:pPr>
-      <w:proofErr w:type="spellStart"/>
-      <w:r>
-        <w:rPr>
-          <w:lang w:val="en-GB"/>
-        </w:rPr>
+      </w:pPr>
+      <w:r>
         <w:t>Teorioppgaver</w:t>
       </w:r>
-      <w:proofErr w:type="spellEnd"/>
     </w:p>
     <w:p>
       <w:pPr>
@@ -24,26 +16,14 @@
         <w:rPr>
           <w:sz w:val="28"/>
           <w:szCs w:val="28"/>
-          <w:lang w:val="en-GB"/>
-        </w:rPr>
-      </w:pPr>
-      <w:proofErr w:type="spellStart"/>
+        </w:rPr>
+      </w:pPr>
       <w:r>
         <w:rPr>
           <w:sz w:val="28"/>
           <w:szCs w:val="28"/>
-          <w:lang w:val="en-GB"/>
-        </w:rPr>
-        <w:t>Oppgave</w:t>
-      </w:r>
-      <w:proofErr w:type="spellEnd"/>
-      <w:r>
-        <w:rPr>
-          <w:sz w:val="28"/>
-          <w:szCs w:val="28"/>
-          <w:lang w:val="en-GB"/>
-        </w:rPr>
-        <w:t xml:space="preserve"> 1.1. </w:t>
+        </w:rPr>
+        <w:t xml:space="preserve">Oppgave 1.1. </w:t>
       </w:r>
     </w:p>
     <w:p>
@@ -53,57 +33,28 @@
           <w:rFonts w:eastAsia="Times New Roman"/>
           <w:sz w:val="24"/>
           <w:szCs w:val="24"/>
-          <w:lang w:val="en-GB" w:eastAsia="en-GB"/>
-        </w:rPr>
-      </w:pPr>
+          <w:lang w:eastAsia="en-GB"/>
+        </w:rPr>
+      </w:pPr>
+      <w:proofErr w:type="spellStart"/>
       <w:r>
         <w:rPr>
           <w:rFonts w:eastAsia="Times New Roman"/>
           <w:sz w:val="24"/>
           <w:szCs w:val="24"/>
-          <w:lang w:val="en-GB" w:eastAsia="en-GB"/>
-        </w:rPr>
-        <w:t>Static (</w:t>
-      </w:r>
-      <w:proofErr w:type="spellStart"/>
+          <w:lang w:eastAsia="en-GB"/>
+        </w:rPr>
+        <w:t>Static</w:t>
+      </w:r>
+      <w:proofErr w:type="spellEnd"/>
       <w:r>
         <w:rPr>
           <w:rFonts w:eastAsia="Times New Roman"/>
           <w:sz w:val="24"/>
           <w:szCs w:val="24"/>
-          <w:lang w:val="en-GB" w:eastAsia="en-GB"/>
-        </w:rPr>
-        <w:t>variabel</w:t>
-      </w:r>
-      <w:proofErr w:type="spellEnd"/>
-      <w:r>
-        <w:rPr>
-          <w:rFonts w:eastAsia="Times New Roman"/>
-          <w:sz w:val="24"/>
-          <w:szCs w:val="24"/>
-          <w:lang w:val="en-GB" w:eastAsia="en-GB"/>
-        </w:rPr>
-        <w:t xml:space="preserve">, </w:t>
-      </w:r>
-      <w:proofErr w:type="spellStart"/>
-      <w:r>
-        <w:rPr>
-          <w:rFonts w:eastAsia="Times New Roman"/>
-          <w:sz w:val="24"/>
-          <w:szCs w:val="24"/>
-          <w:lang w:val="en-GB" w:eastAsia="en-GB"/>
-        </w:rPr>
-        <w:t>metode</w:t>
-      </w:r>
-      <w:proofErr w:type="spellEnd"/>
-      <w:r>
-        <w:rPr>
-          <w:rFonts w:eastAsia="Times New Roman"/>
-          <w:sz w:val="24"/>
-          <w:szCs w:val="24"/>
-          <w:lang w:val="en-GB" w:eastAsia="en-GB"/>
-        </w:rPr>
-        <w:t>)</w:t>
+          <w:lang w:eastAsia="en-GB"/>
+        </w:rPr>
+        <w:t xml:space="preserve"> (variabel, metode)</w:t>
       </w:r>
     </w:p>
     <w:p>
@@ -749,57 +700,28 @@
           <w:rFonts w:eastAsia="Times New Roman"/>
           <w:sz w:val="24"/>
           <w:szCs w:val="24"/>
-          <w:lang w:val="en-GB" w:eastAsia="en-GB"/>
-        </w:rPr>
-      </w:pPr>
+          <w:lang w:eastAsia="en-GB"/>
+        </w:rPr>
+      </w:pPr>
+      <w:proofErr w:type="spellStart"/>
       <w:r>
         <w:rPr>
           <w:rFonts w:eastAsia="Times New Roman"/>
           <w:sz w:val="24"/>
           <w:szCs w:val="24"/>
-          <w:lang w:val="en-GB" w:eastAsia="en-GB"/>
-        </w:rPr>
-        <w:t>Abstract (</w:t>
-      </w:r>
-      <w:proofErr w:type="spellStart"/>
+          <w:lang w:eastAsia="en-GB"/>
+        </w:rPr>
+        <w:t>Abstract</w:t>
+      </w:r>
+      <w:proofErr w:type="spellEnd"/>
       <w:r>
         <w:rPr>
           <w:rFonts w:eastAsia="Times New Roman"/>
           <w:sz w:val="24"/>
           <w:szCs w:val="24"/>
-          <w:lang w:val="en-GB" w:eastAsia="en-GB"/>
-        </w:rPr>
-        <w:t>klasse</w:t>
-      </w:r>
-      <w:proofErr w:type="spellEnd"/>
-      <w:r>
-        <w:rPr>
-          <w:rFonts w:eastAsia="Times New Roman"/>
-          <w:sz w:val="24"/>
-          <w:szCs w:val="24"/>
-          <w:lang w:val="en-GB" w:eastAsia="en-GB"/>
-        </w:rPr>
-        <w:t xml:space="preserve">, </w:t>
-      </w:r>
-      <w:proofErr w:type="spellStart"/>
-      <w:r>
-        <w:rPr>
-          <w:rFonts w:eastAsia="Times New Roman"/>
-          <w:sz w:val="24"/>
-          <w:szCs w:val="24"/>
-          <w:lang w:val="en-GB" w:eastAsia="en-GB"/>
-        </w:rPr>
-        <w:t>metode</w:t>
-      </w:r>
-      <w:proofErr w:type="spellEnd"/>
-      <w:r>
-        <w:rPr>
-          <w:rFonts w:eastAsia="Times New Roman"/>
-          <w:sz w:val="24"/>
-          <w:szCs w:val="24"/>
-          <w:lang w:val="en-GB" w:eastAsia="en-GB"/>
-        </w:rPr>
-        <w:t>)</w:t>
+          <w:lang w:eastAsia="en-GB"/>
+        </w:rPr>
+        <w:t xml:space="preserve"> (klasse, metode)</w:t>
       </w:r>
     </w:p>
     <w:p>
@@ -1139,7 +1061,7 @@
           <w:rFonts w:eastAsia="Times New Roman"/>
           <w:sz w:val="24"/>
           <w:szCs w:val="24"/>
-          <w:lang w:val="en-GB" w:eastAsia="en-GB"/>
+          <w:lang w:eastAsia="en-GB"/>
         </w:rPr>
       </w:pPr>
       <w:r>
@@ -1539,8 +1461,106 @@
         </w:rPr>
       </w:pPr>
     </w:p>
+    <w:p>
+      <w:pPr>
+        <w:pStyle w:val="Heading4"/>
+        <w:rPr>
+          <w:rFonts w:eastAsia="Times New Roman"/>
+          <w:sz w:val="24"/>
+          <w:szCs w:val="24"/>
+          <w:lang w:eastAsia="en-GB"/>
+        </w:rPr>
+      </w:pPr>
+      <w:r>
+        <w:rPr>
+          <w:rFonts w:eastAsia="Times New Roman"/>
+          <w:sz w:val="24"/>
+          <w:szCs w:val="24"/>
+          <w:lang w:eastAsia="en-GB"/>
+        </w:rPr>
+        <w:t>Klassediagram</w:t>
+      </w:r>
+    </w:p>
+    <w:p>
+      <w:pPr>
+        <w:shd w:val="clear" w:color="auto" w:fill="FFFFFF"/>
+        <w:spacing w:before="100" w:beforeAutospacing="1" w:after="100" w:afterAutospacing="1" w:line="240" w:lineRule="auto"/>
+        <w:ind w:left="1095"/>
+        <w:rPr>
+          <w:rFonts w:ascii="Source Sans Pro" w:eastAsia="Times New Roman" w:hAnsi="Source Sans Pro" w:cs="Times New Roman"/>
+          <w:color w:val="23201F"/>
+          <w:sz w:val="24"/>
+          <w:szCs w:val="24"/>
+          <w:lang w:eastAsia="en-GB"/>
+        </w:rPr>
+      </w:pPr>
+      <w:r>
+        <w:rPr>
+          <w:rFonts w:ascii="Source Sans Pro" w:eastAsia="Times New Roman" w:hAnsi="Source Sans Pro" w:cs="Times New Roman"/>
+          <w:noProof/>
+          <w:color w:val="23201F"/>
+          <w:sz w:val="24"/>
+          <w:szCs w:val="24"/>
+          <w:lang w:eastAsia="en-GB"/>
+        </w:rPr>
+        <w:drawing>
+          <wp:inline distT="0" distB="0" distL="0" distR="0" wp14:anchorId="7335A4A9" wp14:editId="350B0145">
+            <wp:extent cx="5724525" cy="4895850"/>
+            <wp:effectExtent l="0" t="0" r="9525" b="0"/>
+            <wp:docPr id="1" name="Picture 1"/>
+            <wp:cNvGraphicFramePr>
+              <a:graphicFrameLocks xmlns:a="http://schemas.openxmlformats.org/drawingml/2006/main" noChangeAspect="1"/>
+            </wp:cNvGraphicFramePr>
+            <a:graphic xmlns:a="http://schemas.openxmlformats.org/drawingml/2006/main">
+              <a:graphicData uri="http://schemas.openxmlformats.org/drawingml/2006/picture">
+                <pic:pic xmlns:pic="http://schemas.openxmlformats.org/drawingml/2006/picture">
+                  <pic:nvPicPr>
+                    <pic:cNvPr id="0" name="Picture 1"/>
+                    <pic:cNvPicPr>
+                      <a:picLocks noChangeAspect="1" noChangeArrowheads="1"/>
+                    </pic:cNvPicPr>
+                  </pic:nvPicPr>
+                  <pic:blipFill>
+                    <a:blip r:embed="rId7" cstate="print">
+                      <a:extLst>
+                        <a:ext uri="{28A0092B-C50C-407E-A947-70E740481C1C}">
+                          <a14:useLocalDpi xmlns:a14="http://schemas.microsoft.com/office/drawing/2010/main" val="0"/>
+                        </a:ext>
+                      </a:extLst>
+                    </a:blip>
+                    <a:srcRect/>
+                    <a:stretch>
+                      <a:fillRect/>
+                    </a:stretch>
+                  </pic:blipFill>
+                  <pic:spPr bwMode="auto">
+                    <a:xfrm>
+                      <a:off x="0" y="0"/>
+                      <a:ext cx="5724525" cy="4895850"/>
+                    </a:xfrm>
+                    <a:prstGeom prst="rect">
+                      <a:avLst/>
+                    </a:prstGeom>
+                    <a:noFill/>
+                    <a:ln>
+                      <a:noFill/>
+                    </a:ln>
+                  </pic:spPr>
+                </pic:pic>
+              </a:graphicData>
+            </a:graphic>
+          </wp:inline>
+        </w:drawing>
+      </w:r>
+    </w:p>
     <w:p/>
     <w:sectPr>
+      <w:headerReference w:type="even" r:id="rId8"/>
+      <w:headerReference w:type="default" r:id="rId9"/>
+      <w:footerReference w:type="even" r:id="rId10"/>
+      <w:footerReference w:type="default" r:id="rId11"/>
+      <w:headerReference w:type="first" r:id="rId12"/>
+      <w:footerReference w:type="first" r:id="rId13"/>
       <w:pgSz w:w="11906" w:h="16838"/>
       <w:pgMar w:top="1440" w:right="1440" w:bottom="1440" w:left="1440" w:header="708" w:footer="708" w:gutter="0"/>
       <w:cols w:space="708"/>
@@ -1548,6 +1568,556 @@
     </w:sectPr>
   </w:body>
 </w:document>
+</file>
+
+<file path=word/endnotes.xml><?xml version="1.0" encoding="utf-8"?>
+<w:endnotes xmlns:wpc="http://schemas.microsoft.com/office/word/2010/wordprocessingCanvas" xmlns:cx="http://schemas.microsoft.com/office/drawing/2014/chartex" xmlns:cx1="http://schemas.microsoft.com/office/drawing/2015/9/8/chartex" xmlns:cx2="http://schemas.microsoft.com/office/drawing/2015/10/21/chartex" xmlns:cx3="http://schemas.microsoft.com/office/drawing/2016/5/9/chartex" xmlns:cx4="http://schemas.microsoft.com/office/drawing/2016/5/10/chartex" xmlns:cx5="http://schemas.microsoft.com/office/drawing/2016/5/11/chartex" xmlns:cx6="http://schemas.microsoft.com/office/drawing/2016/5/12/chartex" xmlns:cx7="http://schemas.microsoft.com/office/drawing/2016/5/13/chartex" xmlns:cx8="http://schemas.microsoft.com/office/drawing/2016/5/14/chartex" xmlns:mc="http://schemas.openxmlformats.org/markup-compatibility/2006" xmlns:aink="http://schemas.microsoft.com/office/drawing/2016/ink" xmlns:am3d="http://schemas.microsoft.com/office/drawing/2017/model3d" xmlns:o="urn:schemas-microsoft-com:office:office" xmlns:r="http://schemas.openxmlformats.org/officeDocument/2006/relationships" xmlns:m="http://schemas.openxmlformats.org/officeDocument/2006/math" xmlns:v="urn:schemas-microsoft-com:vml" xmlns:wp14="http://schemas.microsoft.com/office/word/2010/wordprocessingDrawing" xmlns:wp="http://schemas.openxmlformats.org/drawingml/2006/wordprocessingDrawing" xmlns:w10="urn:schemas-microsoft-com:office:word" xmlns:w="http://schemas.openxmlformats.org/wordprocessingml/2006/main" xmlns:w14="http://schemas.microsoft.com/office/word/2010/wordml" xmlns:w15="http://schemas.microsoft.com/office/word/2012/wordml" xmlns:w16cex="http://schemas.microsoft.com/office/word/2018/wordml/cex" xmlns:w16cid="http://schemas.microsoft.com/office/word/2016/wordml/cid" xmlns:w16="http://schemas.microsoft.com/office/word/2018/wordml" xmlns:w16sdtdh="http://schemas.microsoft.com/office/word/2020/wordml/sdtdatahash" xmlns:w16se="http://schemas.microsoft.com/office/word/2015/wordml/symex" xmlns:wpg="http://schemas.microsoft.com/office/word/2010/wordprocessingGroup" xmlns:wpi="http://schemas.microsoft.com/office/word/2010/wordprocessingInk" xmlns:wne="http://schemas.microsoft.com/office/word/2006/wordml" xmlns:wps="http://schemas.microsoft.com/office/word/2010/wordprocessingShape" mc:Ignorable="w14 w15 w16se w16cid w16 w16cex w16sdtdh wp14">
+  <w:endnote w:type="separator" w:id="-1">
+    <w:p>
+      <w:pPr>
+        <w:spacing w:after="0" w:line="240" w:lineRule="auto"/>
+      </w:pPr>
+      <w:r>
+        <w:separator/>
+      </w:r>
+    </w:p>
+  </w:endnote>
+  <w:endnote w:type="continuationSeparator" w:id="0">
+    <w:p>
+      <w:pPr>
+        <w:spacing w:after="0" w:line="240" w:lineRule="auto"/>
+      </w:pPr>
+      <w:r>
+        <w:continuationSeparator/>
+      </w:r>
+    </w:p>
+  </w:endnote>
+</w:endnotes>
+</file>
+
+<file path=word/footer1.xml><?xml version="1.0" encoding="utf-8"?>
+<w:ftr xmlns:wpc="http://schemas.microsoft.com/office/word/2010/wordprocessingCanvas" xmlns:cx="http://schemas.microsoft.com/office/drawing/2014/chartex" xmlns:cx1="http://schemas.microsoft.com/office/drawing/2015/9/8/chartex" xmlns:cx2="http://schemas.microsoft.com/office/drawing/2015/10/21/chartex" xmlns:cx3="http://schemas.microsoft.com/office/drawing/2016/5/9/chartex" xmlns:cx4="http://schemas.microsoft.com/office/drawing/2016/5/10/chartex" xmlns:cx5="http://schemas.microsoft.com/office/drawing/2016/5/11/chartex" xmlns:cx6="http://schemas.microsoft.com/office/drawing/2016/5/12/chartex" xmlns:cx7="http://schemas.microsoft.com/office/drawing/2016/5/13/chartex" xmlns:cx8="http://schemas.microsoft.com/office/drawing/2016/5/14/chartex" xmlns:mc="http://schemas.openxmlformats.org/markup-compatibility/2006" xmlns:aink="http://schemas.microsoft.com/office/drawing/2016/ink" xmlns:am3d="http://schemas.microsoft.com/office/drawing/2017/model3d" xmlns:o="urn:schemas-microsoft-com:office:office" xmlns:r="http://schemas.openxmlformats.org/officeDocument/2006/relationships" xmlns:m="http://schemas.openxmlformats.org/officeDocument/2006/math" xmlns:v="urn:schemas-microsoft-com:vml" xmlns:wp14="http://schemas.microsoft.com/office/word/2010/wordprocessingDrawing" xmlns:wp="http://schemas.openxmlformats.org/drawingml/2006/wordprocessingDrawing" xmlns:w10="urn:schemas-microsoft-com:office:word" xmlns:w="http://schemas.openxmlformats.org/wordprocessingml/2006/main" xmlns:w14="http://schemas.microsoft.com/office/word/2010/wordml" xmlns:w15="http://schemas.microsoft.com/office/word/2012/wordml" xmlns:w16cex="http://schemas.microsoft.com/office/word/2018/wordml/cex" xmlns:w16cid="http://schemas.microsoft.com/office/word/2016/wordml/cid" xmlns:w16="http://schemas.microsoft.com/office/word/2018/wordml" xmlns:w16sdtdh="http://schemas.microsoft.com/office/word/2020/wordml/sdtdatahash" xmlns:w16se="http://schemas.microsoft.com/office/word/2015/wordml/symex" xmlns:wpg="http://schemas.microsoft.com/office/word/2010/wordprocessingGroup" xmlns:wpi="http://schemas.microsoft.com/office/word/2010/wordprocessingInk" xmlns:wne="http://schemas.microsoft.com/office/word/2006/wordml" xmlns:wps="http://schemas.microsoft.com/office/word/2010/wordprocessingShape" mc:Ignorable="w14 w15 w16se w16cid w16 w16cex w16sdtdh wp14">
+  <w:p>
+    <w:pPr>
+      <w:pStyle w:val="Footer"/>
+    </w:pPr>
+  </w:p>
+</w:ftr>
+</file>
+
+<file path=word/footer2.xml><?xml version="1.0" encoding="utf-8"?>
+<w:ftr xmlns:wpc="http://schemas.microsoft.com/office/word/2010/wordprocessingCanvas" xmlns:cx="http://schemas.microsoft.com/office/drawing/2014/chartex" xmlns:cx1="http://schemas.microsoft.com/office/drawing/2015/9/8/chartex" xmlns:cx2="http://schemas.microsoft.com/office/drawing/2015/10/21/chartex" xmlns:cx3="http://schemas.microsoft.com/office/drawing/2016/5/9/chartex" xmlns:cx4="http://schemas.microsoft.com/office/drawing/2016/5/10/chartex" xmlns:cx5="http://schemas.microsoft.com/office/drawing/2016/5/11/chartex" xmlns:cx6="http://schemas.microsoft.com/office/drawing/2016/5/12/chartex" xmlns:cx7="http://schemas.microsoft.com/office/drawing/2016/5/13/chartex" xmlns:cx8="http://schemas.microsoft.com/office/drawing/2016/5/14/chartex" xmlns:mc="http://schemas.openxmlformats.org/markup-compatibility/2006" xmlns:aink="http://schemas.microsoft.com/office/drawing/2016/ink" xmlns:am3d="http://schemas.microsoft.com/office/drawing/2017/model3d" xmlns:o="urn:schemas-microsoft-com:office:office" xmlns:r="http://schemas.openxmlformats.org/officeDocument/2006/relationships" xmlns:m="http://schemas.openxmlformats.org/officeDocument/2006/math" xmlns:v="urn:schemas-microsoft-com:vml" xmlns:wp14="http://schemas.microsoft.com/office/word/2010/wordprocessingDrawing" xmlns:wp="http://schemas.openxmlformats.org/drawingml/2006/wordprocessingDrawing" xmlns:w10="urn:schemas-microsoft-com:office:word" xmlns:w="http://schemas.openxmlformats.org/wordprocessingml/2006/main" xmlns:w14="http://schemas.microsoft.com/office/word/2010/wordml" xmlns:w15="http://schemas.microsoft.com/office/word/2012/wordml" xmlns:w16cex="http://schemas.microsoft.com/office/word/2018/wordml/cex" xmlns:w16cid="http://schemas.microsoft.com/office/word/2016/wordml/cid" xmlns:w16="http://schemas.microsoft.com/office/word/2018/wordml" xmlns:w16sdtdh="http://schemas.microsoft.com/office/word/2020/wordml/sdtdatahash" xmlns:w16se="http://schemas.microsoft.com/office/word/2015/wordml/symex" xmlns:wpg="http://schemas.microsoft.com/office/word/2010/wordprocessingGroup" xmlns:wpi="http://schemas.microsoft.com/office/word/2010/wordprocessingInk" xmlns:wne="http://schemas.microsoft.com/office/word/2006/wordml" xmlns:wps="http://schemas.microsoft.com/office/word/2010/wordprocessingShape" mc:Ignorable="w14 w15 w16se w16cid w16 w16cex w16sdtdh wp14">
+  <w:p>
+    <w:pPr>
+      <w:pStyle w:val="Footer"/>
+    </w:pPr>
+  </w:p>
+</w:ftr>
+</file>
+
+<file path=word/footer3.xml><?xml version="1.0" encoding="utf-8"?>
+<w:ftr xmlns:wpc="http://schemas.microsoft.com/office/word/2010/wordprocessingCanvas" xmlns:cx="http://schemas.microsoft.com/office/drawing/2014/chartex" xmlns:cx1="http://schemas.microsoft.com/office/drawing/2015/9/8/chartex" xmlns:cx2="http://schemas.microsoft.com/office/drawing/2015/10/21/chartex" xmlns:cx3="http://schemas.microsoft.com/office/drawing/2016/5/9/chartex" xmlns:cx4="http://schemas.microsoft.com/office/drawing/2016/5/10/chartex" xmlns:cx5="http://schemas.microsoft.com/office/drawing/2016/5/11/chartex" xmlns:cx6="http://schemas.microsoft.com/office/drawing/2016/5/12/chartex" xmlns:cx7="http://schemas.microsoft.com/office/drawing/2016/5/13/chartex" xmlns:cx8="http://schemas.microsoft.com/office/drawing/2016/5/14/chartex" xmlns:mc="http://schemas.openxmlformats.org/markup-compatibility/2006" xmlns:aink="http://schemas.microsoft.com/office/drawing/2016/ink" xmlns:am3d="http://schemas.microsoft.com/office/drawing/2017/model3d" xmlns:o="urn:schemas-microsoft-com:office:office" xmlns:r="http://schemas.openxmlformats.org/officeDocument/2006/relationships" xmlns:m="http://schemas.openxmlformats.org/officeDocument/2006/math" xmlns:v="urn:schemas-microsoft-com:vml" xmlns:wp14="http://schemas.microsoft.com/office/word/2010/wordprocessingDrawing" xmlns:wp="http://schemas.openxmlformats.org/drawingml/2006/wordprocessingDrawing" xmlns:w10="urn:schemas-microsoft-com:office:word" xmlns:w="http://schemas.openxmlformats.org/wordprocessingml/2006/main" xmlns:w14="http://schemas.microsoft.com/office/word/2010/wordml" xmlns:w15="http://schemas.microsoft.com/office/word/2012/wordml" xmlns:w16cex="http://schemas.microsoft.com/office/word/2018/wordml/cex" xmlns:w16cid="http://schemas.microsoft.com/office/word/2016/wordml/cid" xmlns:w16="http://schemas.microsoft.com/office/word/2018/wordml" xmlns:w16sdtdh="http://schemas.microsoft.com/office/word/2020/wordml/sdtdatahash" xmlns:w16se="http://schemas.microsoft.com/office/word/2015/wordml/symex" xmlns:wpg="http://schemas.microsoft.com/office/word/2010/wordprocessingGroup" xmlns:wpi="http://schemas.microsoft.com/office/word/2010/wordprocessingInk" xmlns:wne="http://schemas.microsoft.com/office/word/2006/wordml" xmlns:wps="http://schemas.microsoft.com/office/word/2010/wordprocessingShape" mc:Ignorable="w14 w15 w16se w16cid w16 w16cex w16sdtdh wp14">
+  <w:p>
+    <w:pPr>
+      <w:pStyle w:val="Footer"/>
+    </w:pPr>
+  </w:p>
+</w:ftr>
+</file>
+
+<file path=word/footnotes.xml><?xml version="1.0" encoding="utf-8"?>
+<w:footnotes xmlns:wpc="http://schemas.microsoft.com/office/word/2010/wordprocessingCanvas" xmlns:cx="http://schemas.microsoft.com/office/drawing/2014/chartex" xmlns:cx1="http://schemas.microsoft.com/office/drawing/2015/9/8/chartex" xmlns:cx2="http://schemas.microsoft.com/office/drawing/2015/10/21/chartex" xmlns:cx3="http://schemas.microsoft.com/office/drawing/2016/5/9/chartex" xmlns:cx4="http://schemas.microsoft.com/office/drawing/2016/5/10/chartex" xmlns:cx5="http://schemas.microsoft.com/office/drawing/2016/5/11/chartex" xmlns:cx6="http://schemas.microsoft.com/office/drawing/2016/5/12/chartex" xmlns:cx7="http://schemas.microsoft.com/office/drawing/2016/5/13/chartex" xmlns:cx8="http://schemas.microsoft.com/office/drawing/2016/5/14/chartex" xmlns:mc="http://schemas.openxmlformats.org/markup-compatibility/2006" xmlns:aink="http://schemas.microsoft.com/office/drawing/2016/ink" xmlns:am3d="http://schemas.microsoft.com/office/drawing/2017/model3d" xmlns:o="urn:schemas-microsoft-com:office:office" xmlns:r="http://schemas.openxmlformats.org/officeDocument/2006/relationships" xmlns:m="http://schemas.openxmlformats.org/officeDocument/2006/math" xmlns:v="urn:schemas-microsoft-com:vml" xmlns:wp14="http://schemas.microsoft.com/office/word/2010/wordprocessingDrawing" xmlns:wp="http://schemas.openxmlformats.org/drawingml/2006/wordprocessingDrawing" xmlns:w10="urn:schemas-microsoft-com:office:word" xmlns:w="http://schemas.openxmlformats.org/wordprocessingml/2006/main" xmlns:w14="http://schemas.microsoft.com/office/word/2010/wordml" xmlns:w15="http://schemas.microsoft.com/office/word/2012/wordml" xmlns:w16cex="http://schemas.microsoft.com/office/word/2018/wordml/cex" xmlns:w16cid="http://schemas.microsoft.com/office/word/2016/wordml/cid" xmlns:w16="http://schemas.microsoft.com/office/word/2018/wordml" xmlns:w16sdtdh="http://schemas.microsoft.com/office/word/2020/wordml/sdtdatahash" xmlns:w16se="http://schemas.microsoft.com/office/word/2015/wordml/symex" xmlns:wpg="http://schemas.microsoft.com/office/word/2010/wordprocessingGroup" xmlns:wpi="http://schemas.microsoft.com/office/word/2010/wordprocessingInk" xmlns:wne="http://schemas.microsoft.com/office/word/2006/wordml" xmlns:wps="http://schemas.microsoft.com/office/word/2010/wordprocessingShape" mc:Ignorable="w14 w15 w16se w16cid w16 w16cex w16sdtdh wp14">
+  <w:footnote w:type="separator" w:id="-1">
+    <w:p>
+      <w:pPr>
+        <w:spacing w:after="0" w:line="240" w:lineRule="auto"/>
+      </w:pPr>
+      <w:r>
+        <w:separator/>
+      </w:r>
+    </w:p>
+  </w:footnote>
+  <w:footnote w:type="continuationSeparator" w:id="0">
+    <w:p>
+      <w:pPr>
+        <w:spacing w:after="0" w:line="240" w:lineRule="auto"/>
+      </w:pPr>
+      <w:r>
+        <w:continuationSeparator/>
+      </w:r>
+    </w:p>
+  </w:footnote>
+</w:footnotes>
+</file>
+
+<file path=word/header1.xml><?xml version="1.0" encoding="utf-8"?>
+<w:hdr xmlns:wpc="http://schemas.microsoft.com/office/word/2010/wordprocessingCanvas" xmlns:cx="http://schemas.microsoft.com/office/drawing/2014/chartex" xmlns:cx1="http://schemas.microsoft.com/office/drawing/2015/9/8/chartex" xmlns:cx2="http://schemas.microsoft.com/office/drawing/2015/10/21/chartex" xmlns:cx3="http://schemas.microsoft.com/office/drawing/2016/5/9/chartex" xmlns:cx4="http://schemas.microsoft.com/office/drawing/2016/5/10/chartex" xmlns:cx5="http://schemas.microsoft.com/office/drawing/2016/5/11/chartex" xmlns:cx6="http://schemas.microsoft.com/office/drawing/2016/5/12/chartex" xmlns:cx7="http://schemas.microsoft.com/office/drawing/2016/5/13/chartex" xmlns:cx8="http://schemas.microsoft.com/office/drawing/2016/5/14/chartex" xmlns:mc="http://schemas.openxmlformats.org/markup-compatibility/2006" xmlns:aink="http://schemas.microsoft.com/office/drawing/2016/ink" xmlns:am3d="http://schemas.microsoft.com/office/drawing/2017/model3d" xmlns:o="urn:schemas-microsoft-com:office:office" xmlns:r="http://schemas.openxmlformats.org/officeDocument/2006/relationships" xmlns:m="http://schemas.openxmlformats.org/officeDocument/2006/math" xmlns:v="urn:schemas-microsoft-com:vml" xmlns:wp14="http://schemas.microsoft.com/office/word/2010/wordprocessingDrawing" xmlns:wp="http://schemas.openxmlformats.org/drawingml/2006/wordprocessingDrawing" xmlns:w10="urn:schemas-microsoft-com:office:word" xmlns:w="http://schemas.openxmlformats.org/wordprocessingml/2006/main" xmlns:w14="http://schemas.microsoft.com/office/word/2010/wordml" xmlns:w15="http://schemas.microsoft.com/office/word/2012/wordml" xmlns:w16cex="http://schemas.microsoft.com/office/word/2018/wordml/cex" xmlns:w16cid="http://schemas.microsoft.com/office/word/2016/wordml/cid" xmlns:w16="http://schemas.microsoft.com/office/word/2018/wordml" xmlns:w16sdtdh="http://schemas.microsoft.com/office/word/2020/wordml/sdtdatahash" xmlns:w16se="http://schemas.microsoft.com/office/word/2015/wordml/symex" xmlns:wpg="http://schemas.microsoft.com/office/word/2010/wordprocessingGroup" xmlns:wpi="http://schemas.microsoft.com/office/word/2010/wordprocessingInk" xmlns:wne="http://schemas.microsoft.com/office/word/2006/wordml" xmlns:wps="http://schemas.microsoft.com/office/word/2010/wordprocessingShape" mc:Ignorable="w14 w15 w16se w16cid w16 w16cex w16sdtdh wp14">
+  <w:p>
+    <w:pPr>
+      <w:pStyle w:val="Header"/>
+    </w:pPr>
+  </w:p>
+</w:hdr>
+</file>
+
+<file path=word/header2.xml><?xml version="1.0" encoding="utf-8"?>
+<w:hdr xmlns:wpc="http://schemas.microsoft.com/office/word/2010/wordprocessingCanvas" xmlns:cx="http://schemas.microsoft.com/office/drawing/2014/chartex" xmlns:cx1="http://schemas.microsoft.com/office/drawing/2015/9/8/chartex" xmlns:cx2="http://schemas.microsoft.com/office/drawing/2015/10/21/chartex" xmlns:cx3="http://schemas.microsoft.com/office/drawing/2016/5/9/chartex" xmlns:cx4="http://schemas.microsoft.com/office/drawing/2016/5/10/chartex" xmlns:cx5="http://schemas.microsoft.com/office/drawing/2016/5/11/chartex" xmlns:cx6="http://schemas.microsoft.com/office/drawing/2016/5/12/chartex" xmlns:cx7="http://schemas.microsoft.com/office/drawing/2016/5/13/chartex" xmlns:cx8="http://schemas.microsoft.com/office/drawing/2016/5/14/chartex" xmlns:mc="http://schemas.openxmlformats.org/markup-compatibility/2006" xmlns:aink="http://schemas.microsoft.com/office/drawing/2016/ink" xmlns:am3d="http://schemas.microsoft.com/office/drawing/2017/model3d" xmlns:o="urn:schemas-microsoft-com:office:office" xmlns:r="http://schemas.openxmlformats.org/officeDocument/2006/relationships" xmlns:m="http://schemas.openxmlformats.org/officeDocument/2006/math" xmlns:v="urn:schemas-microsoft-com:vml" xmlns:wp14="http://schemas.microsoft.com/office/word/2010/wordprocessingDrawing" xmlns:wp="http://schemas.openxmlformats.org/drawingml/2006/wordprocessingDrawing" xmlns:w10="urn:schemas-microsoft-com:office:word" xmlns:w="http://schemas.openxmlformats.org/wordprocessingml/2006/main" xmlns:w14="http://schemas.microsoft.com/office/word/2010/wordml" xmlns:w15="http://schemas.microsoft.com/office/word/2012/wordml" xmlns:w16cex="http://schemas.microsoft.com/office/word/2018/wordml/cex" xmlns:w16cid="http://schemas.microsoft.com/office/word/2016/wordml/cid" xmlns:w16="http://schemas.microsoft.com/office/word/2018/wordml" xmlns:w16sdtdh="http://schemas.microsoft.com/office/word/2020/wordml/sdtdatahash" xmlns:w16se="http://schemas.microsoft.com/office/word/2015/wordml/symex" xmlns:wpg="http://schemas.microsoft.com/office/word/2010/wordprocessingGroup" xmlns:wpi="http://schemas.microsoft.com/office/word/2010/wordprocessingInk" xmlns:wne="http://schemas.microsoft.com/office/word/2006/wordml" xmlns:wps="http://schemas.microsoft.com/office/word/2010/wordprocessingShape" mc:Ignorable="w14 w15 w16se w16cid w16 w16cex w16sdtdh wp14">
+  <w:p>
+    <w:pPr>
+      <w:pStyle w:val="Header"/>
+    </w:pPr>
+    <w:r>
+      <w:rPr>
+        <w:caps/>
+        <w:noProof/>
+        <w:color w:val="808080" w:themeColor="background1" w:themeShade="80"/>
+        <w:sz w:val="20"/>
+        <w:szCs w:val="20"/>
+      </w:rPr>
+      <mc:AlternateContent>
+        <mc:Choice Requires="wpg">
+          <w:drawing>
+            <wp:anchor distT="0" distB="0" distL="114300" distR="114300" simplePos="0" relativeHeight="251659264" behindDoc="0" locked="0" layoutInCell="1" allowOverlap="1" wp14:anchorId="4AAE7D51" wp14:editId="230A5CC0">
+              <wp:simplePos x="0" y="0"/>
+              <wp:positionH relativeFrom="page">
+                <wp:align>right</wp:align>
+              </wp:positionH>
+              <mc:AlternateContent>
+                <mc:Choice Requires="wp14">
+                  <wp:positionV relativeFrom="page">
+                    <wp14:pctPosVOffset>2300</wp14:pctPosVOffset>
+                  </wp:positionV>
+                </mc:Choice>
+                <mc:Fallback>
+                  <wp:positionV relativeFrom="page">
+                    <wp:posOffset>245745</wp:posOffset>
+                  </wp:positionV>
+                </mc:Fallback>
+              </mc:AlternateContent>
+              <wp:extent cx="1700784" cy="1024128"/>
+              <wp:effectExtent l="0" t="0" r="0" b="24130"/>
+              <wp:wrapNone/>
+              <wp:docPr id="167" name="Group 167"/>
+              <wp:cNvGraphicFramePr/>
+              <a:graphic xmlns:a="http://schemas.openxmlformats.org/drawingml/2006/main">
+                <a:graphicData uri="http://schemas.microsoft.com/office/word/2010/wordprocessingGroup">
+                  <wpg:wgp>
+                    <wpg:cNvGrpSpPr/>
+                    <wpg:grpSpPr>
+                      <a:xfrm>
+                        <a:off x="0" y="0"/>
+                        <a:ext cx="1700784" cy="1024128"/>
+                        <a:chOff x="0" y="0"/>
+                        <a:chExt cx="1700784" cy="1024128"/>
+                      </a:xfrm>
+                    </wpg:grpSpPr>
+                    <wpg:grpSp>
+                      <wpg:cNvPr id="168" name="Group 168"/>
+                      <wpg:cNvGrpSpPr/>
+                      <wpg:grpSpPr>
+                        <a:xfrm>
+                          <a:off x="0" y="0"/>
+                          <a:ext cx="1700784" cy="1024128"/>
+                          <a:chOff x="0" y="0"/>
+                          <a:chExt cx="1700784" cy="1024128"/>
+                        </a:xfrm>
+                      </wpg:grpSpPr>
+                      <wps:wsp>
+                        <wps:cNvPr id="169" name="Rectangle 169"/>
+                        <wps:cNvSpPr/>
+                        <wps:spPr>
+                          <a:xfrm>
+                            <a:off x="0" y="0"/>
+                            <a:ext cx="1700784" cy="1024128"/>
+                          </a:xfrm>
+                          <a:prstGeom prst="rect">
+                            <a:avLst/>
+                          </a:prstGeom>
+                          <a:solidFill>
+                            <a:schemeClr val="bg1">
+                              <a:alpha val="0"/>
+                            </a:schemeClr>
+                          </a:solidFill>
+                          <a:ln>
+                            <a:noFill/>
+                          </a:ln>
+                        </wps:spPr>
+                        <wps:style>
+                          <a:lnRef idx="2">
+                            <a:schemeClr val="accent1">
+                              <a:shade val="50000"/>
+                            </a:schemeClr>
+                          </a:lnRef>
+                          <a:fillRef idx="1">
+                            <a:schemeClr val="accent1"/>
+                          </a:fillRef>
+                          <a:effectRef idx="0">
+                            <a:schemeClr val="accent1"/>
+                          </a:effectRef>
+                          <a:fontRef idx="minor">
+                            <a:schemeClr val="lt1"/>
+                          </a:fontRef>
+                        </wps:style>
+                        <wps:bodyPr rot="0" spcFirstLastPara="0" vertOverflow="overflow" horzOverflow="overflow" vert="horz" wrap="square" lIns="91440" tIns="45720" rIns="91440" bIns="45720" numCol="1" spcCol="0" rtlCol="0" fromWordArt="0" anchor="ctr" anchorCtr="0" forceAA="0" compatLnSpc="1">
+                          <a:prstTxWarp prst="textNoShape">
+                            <a:avLst/>
+                          </a:prstTxWarp>
+                          <a:noAutofit/>
+                        </wps:bodyPr>
+                      </wps:wsp>
+                      <wps:wsp>
+                        <wps:cNvPr id="170" name="Rectangle 12"/>
+                        <wps:cNvSpPr/>
+                        <wps:spPr>
+                          <a:xfrm>
+                            <a:off x="0" y="0"/>
+                            <a:ext cx="1463040" cy="1014984"/>
+                          </a:xfrm>
+                          <a:custGeom>
+                            <a:avLst/>
+                            <a:gdLst>
+                              <a:gd name="connsiteX0" fmla="*/ 0 w 1462822"/>
+                              <a:gd name="connsiteY0" fmla="*/ 0 h 1014481"/>
+                              <a:gd name="connsiteX1" fmla="*/ 1462822 w 1462822"/>
+                              <a:gd name="connsiteY1" fmla="*/ 0 h 1014481"/>
+                              <a:gd name="connsiteX2" fmla="*/ 1462822 w 1462822"/>
+                              <a:gd name="connsiteY2" fmla="*/ 1014481 h 1014481"/>
+                              <a:gd name="connsiteX3" fmla="*/ 0 w 1462822"/>
+                              <a:gd name="connsiteY3" fmla="*/ 1014481 h 1014481"/>
+                              <a:gd name="connsiteX4" fmla="*/ 0 w 1462822"/>
+                              <a:gd name="connsiteY4" fmla="*/ 0 h 1014481"/>
+                              <a:gd name="connsiteX0" fmla="*/ 0 w 1462822"/>
+                              <a:gd name="connsiteY0" fmla="*/ 0 h 1014481"/>
+                              <a:gd name="connsiteX1" fmla="*/ 1462822 w 1462822"/>
+                              <a:gd name="connsiteY1" fmla="*/ 0 h 1014481"/>
+                              <a:gd name="connsiteX2" fmla="*/ 1462822 w 1462822"/>
+                              <a:gd name="connsiteY2" fmla="*/ 1014481 h 1014481"/>
+                              <a:gd name="connsiteX3" fmla="*/ 638269 w 1462822"/>
+                              <a:gd name="connsiteY3" fmla="*/ 407899 h 1014481"/>
+                              <a:gd name="connsiteX4" fmla="*/ 0 w 1462822"/>
+                              <a:gd name="connsiteY4" fmla="*/ 0 h 1014481"/>
+                            </a:gdLst>
+                            <a:ahLst/>
+                            <a:cxnLst>
+                              <a:cxn ang="0">
+                                <a:pos x="connsiteX0" y="connsiteY0"/>
+                              </a:cxn>
+                              <a:cxn ang="0">
+                                <a:pos x="connsiteX1" y="connsiteY1"/>
+                              </a:cxn>
+                              <a:cxn ang="0">
+                                <a:pos x="connsiteX2" y="connsiteY2"/>
+                              </a:cxn>
+                              <a:cxn ang="0">
+                                <a:pos x="connsiteX3" y="connsiteY3"/>
+                              </a:cxn>
+                              <a:cxn ang="0">
+                                <a:pos x="connsiteX4" y="connsiteY4"/>
+                              </a:cxn>
+                            </a:cxnLst>
+                            <a:rect l="l" t="t" r="r" b="b"/>
+                            <a:pathLst>
+                              <a:path w="1462822" h="1014481">
+                                <a:moveTo>
+                                  <a:pt x="0" y="0"/>
+                                </a:moveTo>
+                                <a:lnTo>
+                                  <a:pt x="1462822" y="0"/>
+                                </a:lnTo>
+                                <a:lnTo>
+                                  <a:pt x="1462822" y="1014481"/>
+                                </a:lnTo>
+                                <a:lnTo>
+                                  <a:pt x="638269" y="407899"/>
+                                </a:lnTo>
+                                <a:lnTo>
+                                  <a:pt x="0" y="0"/>
+                                </a:lnTo>
+                                <a:close/>
+                              </a:path>
+                            </a:pathLst>
+                          </a:custGeom>
+                          <a:solidFill>
+                            <a:schemeClr val="accent1"/>
+                          </a:solidFill>
+                          <a:ln>
+                            <a:noFill/>
+                          </a:ln>
+                        </wps:spPr>
+                        <wps:style>
+                          <a:lnRef idx="2">
+                            <a:schemeClr val="accent1">
+                              <a:shade val="50000"/>
+                            </a:schemeClr>
+                          </a:lnRef>
+                          <a:fillRef idx="1">
+                            <a:schemeClr val="accent1"/>
+                          </a:fillRef>
+                          <a:effectRef idx="0">
+                            <a:schemeClr val="accent1"/>
+                          </a:effectRef>
+                          <a:fontRef idx="minor">
+                            <a:schemeClr val="lt1"/>
+                          </a:fontRef>
+                        </wps:style>
+                        <wps:bodyPr rot="0" spcFirstLastPara="0" vertOverflow="overflow" horzOverflow="overflow" vert="horz" wrap="square" lIns="91440" tIns="45720" rIns="91440" bIns="45720" numCol="1" spcCol="0" rtlCol="0" fromWordArt="0" anchor="ctr" anchorCtr="0" forceAA="0" compatLnSpc="1">
+                          <a:prstTxWarp prst="textNoShape">
+                            <a:avLst/>
+                          </a:prstTxWarp>
+                          <a:noAutofit/>
+                        </wps:bodyPr>
+                      </wps:wsp>
+                      <wps:wsp>
+                        <wps:cNvPr id="171" name="Rectangle 171"/>
+                        <wps:cNvSpPr/>
+                        <wps:spPr>
+                          <a:xfrm>
+                            <a:off x="0" y="0"/>
+                            <a:ext cx="1472184" cy="1024128"/>
+                          </a:xfrm>
+                          <a:prstGeom prst="rect">
+                            <a:avLst/>
+                          </a:prstGeom>
+                          <a:blipFill>
+                            <a:blip r:embed="rId1"/>
+                            <a:stretch>
+                              <a:fillRect/>
+                            </a:stretch>
+                          </a:blipFill>
+                          <a:ln>
+                            <a:solidFill>
+                              <a:schemeClr val="bg1"/>
+                            </a:solidFill>
+                          </a:ln>
+                        </wps:spPr>
+                        <wps:style>
+                          <a:lnRef idx="2">
+                            <a:schemeClr val="accent1">
+                              <a:shade val="50000"/>
+                            </a:schemeClr>
+                          </a:lnRef>
+                          <a:fillRef idx="1">
+                            <a:schemeClr val="accent1"/>
+                          </a:fillRef>
+                          <a:effectRef idx="0">
+                            <a:schemeClr val="accent1"/>
+                          </a:effectRef>
+                          <a:fontRef idx="minor">
+                            <a:schemeClr val="lt1"/>
+                          </a:fontRef>
+                        </wps:style>
+                        <wps:bodyPr rot="0" spcFirstLastPara="0" vertOverflow="overflow" horzOverflow="overflow" vert="horz" wrap="square" lIns="91440" tIns="45720" rIns="91440" bIns="45720" numCol="1" spcCol="0" rtlCol="0" fromWordArt="0" anchor="ctr" anchorCtr="0" forceAA="0" compatLnSpc="1">
+                          <a:prstTxWarp prst="textNoShape">
+                            <a:avLst/>
+                          </a:prstTxWarp>
+                          <a:noAutofit/>
+                        </wps:bodyPr>
+                      </wps:wsp>
+                    </wpg:grpSp>
+                    <wps:wsp>
+                      <wps:cNvPr id="172" name="Text Box 172"/>
+                      <wps:cNvSpPr txBox="1"/>
+                      <wps:spPr>
+                        <a:xfrm>
+                          <a:off x="1032625" y="9510"/>
+                          <a:ext cx="438150" cy="375285"/>
+                        </a:xfrm>
+                        <a:prstGeom prst="rect">
+                          <a:avLst/>
+                        </a:prstGeom>
+                        <a:noFill/>
+                        <a:ln w="6350">
+                          <a:noFill/>
+                        </a:ln>
+                        <a:effectLst/>
+                      </wps:spPr>
+                      <wps:style>
+                        <a:lnRef idx="0">
+                          <a:schemeClr val="accent1"/>
+                        </a:lnRef>
+                        <a:fillRef idx="0">
+                          <a:schemeClr val="accent1"/>
+                        </a:fillRef>
+                        <a:effectRef idx="0">
+                          <a:schemeClr val="accent1"/>
+                        </a:effectRef>
+                        <a:fontRef idx="minor">
+                          <a:schemeClr val="dk1"/>
+                        </a:fontRef>
+                      </wps:style>
+                      <wps:txbx>
+                        <w:txbxContent>
+                          <w:p>
+                            <w:pPr>
+                              <w:pStyle w:val="Header"/>
+                              <w:rPr>
+                                <w:color w:val="FFFFFF" w:themeColor="background1"/>
+                                <w:sz w:val="24"/>
+                                <w:szCs w:val="24"/>
+                              </w:rPr>
+                            </w:pPr>
+                            <w:r>
+                              <w:rPr>
+                                <w:color w:val="FFFFFF" w:themeColor="background1"/>
+                                <w:sz w:val="24"/>
+                                <w:szCs w:val="24"/>
+                              </w:rPr>
+                              <w:fldChar w:fldCharType="begin"/>
+                            </w:r>
+                            <w:r>
+                              <w:rPr>
+                                <w:color w:val="FFFFFF" w:themeColor="background1"/>
+                                <w:sz w:val="24"/>
+                                <w:szCs w:val="24"/>
+                              </w:rPr>
+                              <w:instrText xml:space="preserve"> PAGE   \* MERGEFORMAT </w:instrText>
+                            </w:r>
+                            <w:r>
+                              <w:rPr>
+                                <w:color w:val="FFFFFF" w:themeColor="background1"/>
+                                <w:sz w:val="24"/>
+                                <w:szCs w:val="24"/>
+                              </w:rPr>
+                              <w:fldChar w:fldCharType="separate"/>
+                            </w:r>
+                            <w:r>
+                              <w:rPr>
+                                <w:noProof/>
+                                <w:color w:val="FFFFFF" w:themeColor="background1"/>
+                                <w:sz w:val="24"/>
+                                <w:szCs w:val="24"/>
+                              </w:rPr>
+                              <w:t>2</w:t>
+                            </w:r>
+                            <w:r>
+                              <w:rPr>
+                                <w:noProof/>
+                                <w:color w:val="FFFFFF" w:themeColor="background1"/>
+                                <w:sz w:val="24"/>
+                                <w:szCs w:val="24"/>
+                              </w:rPr>
+                              <w:fldChar w:fldCharType="end"/>
+                            </w:r>
+                          </w:p>
+                        </w:txbxContent>
+                      </wps:txbx>
+                      <wps:bodyPr rot="0" spcFirstLastPara="0" vertOverflow="overflow" horzOverflow="overflow" vert="horz" wrap="square" lIns="91440" tIns="91440" rIns="91440" bIns="91440" numCol="1" spcCol="0" rtlCol="0" fromWordArt="0" anchor="ctr" anchorCtr="0" forceAA="0" compatLnSpc="1">
+                        <a:prstTxWarp prst="textNoShape">
+                          <a:avLst/>
+                        </a:prstTxWarp>
+                        <a:noAutofit/>
+                      </wps:bodyPr>
+                    </wps:wsp>
+                  </wpg:wgp>
+                </a:graphicData>
+              </a:graphic>
+              <wp14:sizeRelH relativeFrom="margin">
+                <wp14:pctWidth>0</wp14:pctWidth>
+              </wp14:sizeRelH>
+              <wp14:sizeRelV relativeFrom="margin">
+                <wp14:pctHeight>0</wp14:pctHeight>
+              </wp14:sizeRelV>
+            </wp:anchor>
+          </w:drawing>
+        </mc:Choice>
+        <mc:Fallback>
+          <w:pict>
+            <v:group w14:anchorId="4AAE7D51" id="Group 167" o:spid="_x0000_s1026" style="position:absolute;margin-left:82.7pt;margin-top:0;width:133.9pt;height:80.65pt;z-index:251659264;mso-top-percent:23;mso-position-horizontal:right;mso-position-horizontal-relative:page;mso-position-vertical-relative:page;mso-top-percent:23;mso-width-relative:margin;mso-height-relative:margin" coordsize="17007,10241" o:gfxdata="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">
+              <v:group id="Group 168" o:spid="_x0000_s1027" style="position:absolute;width:17007;height:10241" coordsize="17007,10241" o:gfxdata="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">
+                <v:rect id="Rectangle 169" o:spid="_x0000_s1028" style="position:absolute;width:17007;height:10241;visibility:visible;mso-wrap-style:square;v-text-anchor:middle" o:gfxdata="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" fillcolor="white [3212]" stroked="f" strokeweight="1pt">
+                  <v:fill opacity="0"/>
+                </v:rect>
+                <v:shape id="Rectangle 12" o:spid="_x0000_s1029" style="position:absolute;width:14630;height:10149;visibility:visible;mso-wrap-style:square;v-text-anchor:middle" coordsize="1462822,1014481" o:gfxdata="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" path="m,l1462822,r,1014481l638269,407899,,xe" fillcolor="#4472c4 [3204]" stroked="f" strokeweight="1pt">
+                  <v:stroke joinstyle="miter"/>
+                  <v:path arrowok="t" o:connecttype="custom" o:connectlocs="0,0;1463040,0;1463040,1014984;638364,408101;0,0" o:connectangles="0,0,0,0,0"/>
+                </v:shape>
+                <v:rect id="Rectangle 171" o:spid="_x0000_s1030" style="position:absolute;width:14721;height:10241;visibility:visible;mso-wrap-style:square;v-text-anchor:middle" o:gfxdata="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" strokecolor="white [3212]" strokeweight="1pt">
+                  <v:fill r:id="rId2" o:title="" recolor="t" rotate="t" type="frame"/>
+                </v:rect>
+              </v:group>
+              <v:shapetype id="_x0000_t202" coordsize="21600,21600" o:spt="202" path="m,l,21600r21600,l21600,xe">
+                <v:stroke joinstyle="miter"/>
+                <v:path gradientshapeok="t" o:connecttype="rect"/>
+              </v:shapetype>
+              <v:shape id="Text Box 172" o:spid="_x0000_s1031" type="#_x0000_t202" style="position:absolute;left:10326;top:95;width:4381;height:3752;visibility:visible;mso-wrap-style:square;v-text-anchor:middle" o:gfxdata="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" filled="f" stroked="f" strokeweight=".5pt">
+                <v:textbox inset=",7.2pt,,7.2pt">
+                  <w:txbxContent>
+                    <w:p>
+                      <w:pPr>
+                        <w:pStyle w:val="Header"/>
+                        <w:rPr>
+                          <w:color w:val="FFFFFF" w:themeColor="background1"/>
+                          <w:sz w:val="24"/>
+                          <w:szCs w:val="24"/>
+                        </w:rPr>
+                      </w:pPr>
+                      <w:r>
+                        <w:rPr>
+                          <w:color w:val="FFFFFF" w:themeColor="background1"/>
+                          <w:sz w:val="24"/>
+                          <w:szCs w:val="24"/>
+                        </w:rPr>
+                        <w:fldChar w:fldCharType="begin"/>
+                      </w:r>
+                      <w:r>
+                        <w:rPr>
+                          <w:color w:val="FFFFFF" w:themeColor="background1"/>
+                          <w:sz w:val="24"/>
+                          <w:szCs w:val="24"/>
+                        </w:rPr>
+                        <w:instrText xml:space="preserve"> PAGE   \* MERGEFORMAT </w:instrText>
+                      </w:r>
+                      <w:r>
+                        <w:rPr>
+                          <w:color w:val="FFFFFF" w:themeColor="background1"/>
+                          <w:sz w:val="24"/>
+                          <w:szCs w:val="24"/>
+                        </w:rPr>
+                        <w:fldChar w:fldCharType="separate"/>
+                      </w:r>
+                      <w:r>
+                        <w:rPr>
+                          <w:noProof/>
+                          <w:color w:val="FFFFFF" w:themeColor="background1"/>
+                          <w:sz w:val="24"/>
+                          <w:szCs w:val="24"/>
+                        </w:rPr>
+                        <w:t>2</w:t>
+                      </w:r>
+                      <w:r>
+                        <w:rPr>
+                          <w:noProof/>
+                          <w:color w:val="FFFFFF" w:themeColor="background1"/>
+                          <w:sz w:val="24"/>
+                          <w:szCs w:val="24"/>
+                        </w:rPr>
+                        <w:fldChar w:fldCharType="end"/>
+                      </w:r>
+                    </w:p>
+                  </w:txbxContent>
+                </v:textbox>
+              </v:shape>
+              <w10:wrap anchorx="page" anchory="page"/>
+            </v:group>
+          </w:pict>
+        </mc:Fallback>
+      </mc:AlternateContent>
+    </w:r>
+    <w:r>
+      <w:t>Nhut Pham, Programmering Oblig_3</w:t>
+    </w:r>
+  </w:p>
+</w:hdr>
+</file>
+
+<file path=word/header3.xml><?xml version="1.0" encoding="utf-8"?>
+<w:hdr xmlns:wpc="http://schemas.microsoft.com/office/word/2010/wordprocessingCanvas" xmlns:cx="http://schemas.microsoft.com/office/drawing/2014/chartex" xmlns:cx1="http://schemas.microsoft.com/office/drawing/2015/9/8/chartex" xmlns:cx2="http://schemas.microsoft.com/office/drawing/2015/10/21/chartex" xmlns:cx3="http://schemas.microsoft.com/office/drawing/2016/5/9/chartex" xmlns:cx4="http://schemas.microsoft.com/office/drawing/2016/5/10/chartex" xmlns:cx5="http://schemas.microsoft.com/office/drawing/2016/5/11/chartex" xmlns:cx6="http://schemas.microsoft.com/office/drawing/2016/5/12/chartex" xmlns:cx7="http://schemas.microsoft.com/office/drawing/2016/5/13/chartex" xmlns:cx8="http://schemas.microsoft.com/office/drawing/2016/5/14/chartex" xmlns:mc="http://schemas.openxmlformats.org/markup-compatibility/2006" xmlns:aink="http://schemas.microsoft.com/office/drawing/2016/ink" xmlns:am3d="http://schemas.microsoft.com/office/drawing/2017/model3d" xmlns:o="urn:schemas-microsoft-com:office:office" xmlns:r="http://schemas.openxmlformats.org/officeDocument/2006/relationships" xmlns:m="http://schemas.openxmlformats.org/officeDocument/2006/math" xmlns:v="urn:schemas-microsoft-com:vml" xmlns:wp14="http://schemas.microsoft.com/office/word/2010/wordprocessingDrawing" xmlns:wp="http://schemas.openxmlformats.org/drawingml/2006/wordprocessingDrawing" xmlns:w10="urn:schemas-microsoft-com:office:word" xmlns:w="http://schemas.openxmlformats.org/wordprocessingml/2006/main" xmlns:w14="http://schemas.microsoft.com/office/word/2010/wordml" xmlns:w15="http://schemas.microsoft.com/office/word/2012/wordml" xmlns:w16cex="http://schemas.microsoft.com/office/word/2018/wordml/cex" xmlns:w16cid="http://schemas.microsoft.com/office/word/2016/wordml/cid" xmlns:w16="http://schemas.microsoft.com/office/word/2018/wordml" xmlns:w16sdtdh="http://schemas.microsoft.com/office/word/2020/wordml/sdtdatahash" xmlns:w16se="http://schemas.microsoft.com/office/word/2015/wordml/symex" xmlns:wpg="http://schemas.microsoft.com/office/word/2010/wordprocessingGroup" xmlns:wpi="http://schemas.microsoft.com/office/word/2010/wordprocessingInk" xmlns:wne="http://schemas.microsoft.com/office/word/2006/wordml" xmlns:wps="http://schemas.microsoft.com/office/word/2010/wordprocessingShape" mc:Ignorable="w14 w15 w16se w16cid w16 w16cex w16sdtdh wp14">
+  <w:p>
+    <w:pPr>
+      <w:pStyle w:val="Header"/>
+    </w:pPr>
+  </w:p>
+</w:hdr>
 </file>
 
 <file path=word/numbering.xml><?xml version="1.0" encoding="utf-8"?>
@@ -2378,6 +2948,56 @@
       <w:lang w:val="nb-NO"/>
     </w:rPr>
   </w:style>
+  <w:style w:type="paragraph" w:styleId="Header">
+    <w:name w:val="header"/>
+    <w:basedOn w:val="Normal"/>
+    <w:link w:val="HeaderChar"/>
+    <w:uiPriority w:val="99"/>
+    <w:unhideWhenUsed/>
+    <w:rsid w:val="003F1317"/>
+    <w:pPr>
+      <w:tabs>
+        <w:tab w:val="center" w:pos="4513"/>
+        <w:tab w:val="right" w:pos="9026"/>
+      </w:tabs>
+      <w:spacing w:after="0" w:line="240" w:lineRule="auto"/>
+    </w:pPr>
+  </w:style>
+  <w:style w:type="character" w:customStyle="1" w:styleId="HeaderChar">
+    <w:name w:val="Header Char"/>
+    <w:basedOn w:val="DefaultParagraphFont"/>
+    <w:link w:val="Header"/>
+    <w:uiPriority w:val="99"/>
+    <w:rsid w:val="003F1317"/>
+    <w:rPr>
+      <w:lang w:val="nb-NO"/>
+    </w:rPr>
+  </w:style>
+  <w:style w:type="paragraph" w:styleId="Footer">
+    <w:name w:val="footer"/>
+    <w:basedOn w:val="Normal"/>
+    <w:link w:val="FooterChar"/>
+    <w:uiPriority w:val="99"/>
+    <w:unhideWhenUsed/>
+    <w:rsid w:val="003F1317"/>
+    <w:pPr>
+      <w:tabs>
+        <w:tab w:val="center" w:pos="4513"/>
+        <w:tab w:val="right" w:pos="9026"/>
+      </w:tabs>
+      <w:spacing w:after="0" w:line="240" w:lineRule="auto"/>
+    </w:pPr>
+  </w:style>
+  <w:style w:type="character" w:customStyle="1" w:styleId="FooterChar">
+    <w:name w:val="Footer Char"/>
+    <w:basedOn w:val="DefaultParagraphFont"/>
+    <w:link w:val="Footer"/>
+    <w:uiPriority w:val="99"/>
+    <w:rsid w:val="003F1317"/>
+    <w:rPr>
+      <w:lang w:val="nb-NO"/>
+    </w:rPr>
+  </w:style>
 </w:styles>
 </file>
 

</xml_diff>